<commit_message>
Fan Motor control Logic Documentation Updated
</commit_message>
<xml_diff>
--- a/Documentations/Cooking Logic.docx
+++ b/Documentations/Cooking Logic.docx
@@ -6,6 +6,30 @@
       <w:pPr>
         <w:jc w:val="center"/>
         <w:rPr>
+          <w:rFonts w:ascii="Times New Roman" w:hAnsi="Times New Roman" w:cs="Times New Roman"/>
+          <w:b/>
+          <w:sz w:val="36"/>
+          <w:u w:val="single"/>
+          <w:lang w:val="en-US"/>
+        </w:rPr>
+      </w:pPr>
+      <w:bookmarkStart w:id="0" w:name="_GoBack"/>
+      <w:bookmarkEnd w:id="0"/>
+      <w:r>
+        <w:rPr>
+          <w:rFonts w:ascii="Times New Roman" w:hAnsi="Times New Roman" w:cs="Times New Roman"/>
+          <w:b/>
+          <w:sz w:val="36"/>
+          <w:u w:val="single"/>
+          <w:lang w:val="en-US"/>
+        </w:rPr>
+        <w:t>Cooking Logic</w:t>
+      </w:r>
+    </w:p>
+    <w:p>
+      <w:pPr>
+        <w:jc w:val="center"/>
+        <w:rPr>
           <w:b/>
           <w:sz w:val="32"/>
           <w:lang w:val="en-US"/>
@@ -14,10 +38,58 @@
       <w:r>
         <w:rPr>
           <w:b/>
+          <w:noProof/>
           <w:sz w:val="32"/>
-          <w:lang w:val="en-US"/>
-        </w:rPr>
-        <w:t>Cooking Logic</w:t>
+          <w:lang w:eastAsia="en-IN"/>
+        </w:rPr>
+        <w:drawing>
+          <wp:inline distT="0" distB="0" distL="0" distR="0">
+            <wp:extent cx="5727700" cy="4292600"/>
+            <wp:effectExtent l="0" t="0" r="6350" b="0"/>
+            <wp:docPr id="1" name="Picture 1" descr="C:\Users\Admin\AppData\Local\Microsoft\Windows\INetCache\Content.Word\8.png"/>
+            <wp:cNvGraphicFramePr>
+              <a:graphicFrameLocks xmlns:a="http://schemas.openxmlformats.org/drawingml/2006/main" noChangeAspect="1"/>
+            </wp:cNvGraphicFramePr>
+            <a:graphic xmlns:a="http://schemas.openxmlformats.org/drawingml/2006/main">
+              <a:graphicData uri="http://schemas.openxmlformats.org/drawingml/2006/picture">
+                <pic:pic xmlns:pic="http://schemas.openxmlformats.org/drawingml/2006/picture">
+                  <pic:nvPicPr>
+                    <pic:cNvPr id="0" name="Picture 4" descr="C:\Users\Admin\AppData\Local\Microsoft\Windows\INetCache\Content.Word\8.png"/>
+                    <pic:cNvPicPr>
+                      <a:picLocks noChangeAspect="1" noChangeArrowheads="1"/>
+                    </pic:cNvPicPr>
+                  </pic:nvPicPr>
+                  <pic:blipFill>
+                    <a:blip r:embed="rId5">
+                      <a:extLst>
+                        <a:ext uri="{28A0092B-C50C-407E-A947-70E740481C1C}">
+                          <a14:useLocalDpi xmlns:a14="http://schemas.microsoft.com/office/drawing/2010/main" val="0"/>
+                        </a:ext>
+                      </a:extLst>
+                    </a:blip>
+                    <a:srcRect/>
+                    <a:stretch>
+                      <a:fillRect/>
+                    </a:stretch>
+                  </pic:blipFill>
+                  <pic:spPr bwMode="auto">
+                    <a:xfrm>
+                      <a:off x="0" y="0"/>
+                      <a:ext cx="5727700" cy="4292600"/>
+                    </a:xfrm>
+                    <a:prstGeom prst="rect">
+                      <a:avLst/>
+                    </a:prstGeom>
+                    <a:noFill/>
+                    <a:ln>
+                      <a:noFill/>
+                    </a:ln>
+                  </pic:spPr>
+                </pic:pic>
+              </a:graphicData>
+            </a:graphic>
+          </wp:inline>
+        </w:drawing>
       </w:r>
     </w:p>
     <w:p>
@@ -385,6 +457,7 @@
           <w:sz w:val="24"/>
           <w:lang w:val="en-US"/>
         </w:rPr>
+        <w:lastRenderedPageBreak/>
         <w:t>DRAIN_VALVE_ON_TIME:</w:t>
       </w:r>
       <w:r>
@@ -603,7 +676,6 @@
           <w:lang w:val="en-US"/>
         </w:rPr>
       </w:pPr>
-      <w:proofErr w:type="spellStart"/>
       <w:r>
         <w:rPr>
           <w:b/>
@@ -612,7 +684,6 @@
         </w:rPr>
         <w:t>ovenCookingState</w:t>
       </w:r>
-      <w:proofErr w:type="spellEnd"/>
       <w:r>
         <w:rPr>
           <w:sz w:val="24"/>
@@ -736,7 +807,6 @@
           <w:bCs/>
           <w:sz w:val="24"/>
         </w:rPr>
-        <w:lastRenderedPageBreak/>
         <w:t>Variable Declarations</w:t>
       </w:r>
       <w:r>
@@ -1295,6 +1365,7 @@
           <w:sz w:val="28"/>
           <w:lang w:val="en-US"/>
         </w:rPr>
+        <w:lastRenderedPageBreak/>
         <w:t>Cooking State Machine Explanation</w:t>
       </w:r>
     </w:p>
@@ -1795,7 +1866,6 @@
           <w:bCs/>
           <w:sz w:val="24"/>
         </w:rPr>
-        <w:lastRenderedPageBreak/>
         <w:t>OCS_preHeat</w:t>
       </w:r>
       <w:proofErr w:type="spellEnd"/>
@@ -2210,6 +2280,7 @@
         <w:rPr>
           <w:sz w:val="24"/>
         </w:rPr>
+        <w:lastRenderedPageBreak/>
         <w:t>If there are steps, it resets the cooking runtime counter and configures the cooking mode.</w:t>
       </w:r>
     </w:p>
@@ -2543,7 +2614,6 @@
           <w:bCs/>
           <w:sz w:val="24"/>
         </w:rPr>
-        <w:lastRenderedPageBreak/>
         <w:t>OCS_NoWaterCookingPaused</w:t>
       </w:r>
       <w:proofErr w:type="spellEnd"/>
@@ -2705,14 +2775,12 @@
         </w:rPr>
         <w:t xml:space="preserve"> function orchestrates the entire cooking process in an oven, managing different states, safety checks, and the execution of various actions such as heating, motor control, and door management. The specific </w:t>
       </w:r>
-      <w:proofErr w:type="spellStart"/>
-      <w:r>
-        <w:rPr>
-          <w:sz w:val="24"/>
-        </w:rPr>
-        <w:t>behavior</w:t>
-      </w:r>
-      <w:proofErr w:type="spellEnd"/>
+      <w:r>
+        <w:rPr>
+          <w:sz w:val="24"/>
+        </w:rPr>
+        <w:t>behaviour</w:t>
+      </w:r>
       <w:r>
         <w:rPr>
           <w:sz w:val="24"/>
@@ -2727,8 +2795,6 @@
           <w:lang w:val="en-US"/>
         </w:rPr>
       </w:pPr>
-      <w:bookmarkStart w:id="0" w:name="_GoBack"/>
-      <w:bookmarkEnd w:id="0"/>
     </w:p>
     <w:sectPr>
       <w:pgSz w:w="11907" w:h="16839" w:code="9"/>
@@ -3706,6 +3772,7 @@
   <w:style w:type="character" w:default="1" w:styleId="DefaultParagraphFont">
     <w:name w:val="Default Paragraph Font"/>
     <w:uiPriority w:val="1"/>
+    <w:semiHidden/>
     <w:unhideWhenUsed/>
   </w:style>
   <w:style w:type="table" w:default="1" w:styleId="TableNormal">

</xml_diff>